<commit_message>
Use case 10 added
</commit_message>
<xml_diff>
--- a/commun/Réunion 2 -21-03-21 -AMANDINE-SIMON/Intermédiaire 21-03.docx
+++ b/commun/Réunion 2 -21-03-21 -AMANDINE-SIMON/Intermédiaire 21-03.docx
@@ -17899,6 +17899,1286 @@
         <w:br w:type="page"/>
       </w:r>
     </w:p>
+    <w:tbl>
+      <w:tblPr>
+        <w:tblStyle w:val="Grilledutableau"/>
+        <w:tblW w:w="9242" w:type="dxa"/>
+        <w:tblLook w:val="04A0" w:firstRow="1" w:lastRow="0" w:firstColumn="1" w:lastColumn="0" w:noHBand="0" w:noVBand="1"/>
+      </w:tblPr>
+      <w:tblGrid>
+        <w:gridCol w:w="9242"/>
+      </w:tblGrid>
+      <w:tr>
+        <w:trPr>
+          <w:trHeight w:val="9326"/>
+        </w:trPr>
+        <w:tc>
+          <w:tcPr>
+            <w:tcW w:w="9242" w:type="dxa"/>
+          </w:tcPr>
+          <w:p>
+            <w:pPr>
+              <w:jc w:val="center"/>
+              <w:rPr>
+                <w:b/>
+                <w:bCs/>
+                <w:i/>
+                <w:iCs/>
+                <w:sz w:val="24"/>
+                <w:szCs w:val="24"/>
+                <w:lang w:val="en-GB"/>
+              </w:rPr>
+            </w:pPr>
+            <w:r>
+              <w:rPr>
+                <w:b/>
+                <w:bCs/>
+                <w:i/>
+                <w:iCs/>
+                <w:sz w:val="24"/>
+                <w:szCs w:val="24"/>
+                <w:lang w:val="en-GB"/>
+              </w:rPr>
+              <w:lastRenderedPageBreak/>
+              <w:t>Manage Orders</w:t>
+            </w:r>
+          </w:p>
+          <w:p>
+            <w:pPr>
+              <w:rPr>
+                <w:b/>
+                <w:bCs/>
+                <w:sz w:val="24"/>
+                <w:szCs w:val="24"/>
+                <w:lang w:val="en-GB"/>
+              </w:rPr>
+            </w:pPr>
+          </w:p>
+          <w:p>
+            <w:pPr>
+              <w:rPr>
+                <w:sz w:val="24"/>
+                <w:szCs w:val="24"/>
+                <w:lang w:val="en-GB"/>
+              </w:rPr>
+            </w:pPr>
+            <w:r>
+              <w:rPr>
+                <w:b/>
+                <w:bCs/>
+                <w:sz w:val="24"/>
+                <w:szCs w:val="24"/>
+                <w:lang w:val="en-GB"/>
+              </w:rPr>
+              <w:t>Identifier</w:t>
+            </w:r>
+            <w:r>
+              <w:rPr>
+                <w:sz w:val="24"/>
+                <w:szCs w:val="24"/>
+                <w:lang w:val="en-GB"/>
+              </w:rPr>
+              <w:t>:</w:t>
+            </w:r>
+          </w:p>
+          <w:p>
+            <w:pPr>
+              <w:rPr>
+                <w:sz w:val="24"/>
+                <w:szCs w:val="24"/>
+                <w:lang w:val="en-GB"/>
+              </w:rPr>
+            </w:pPr>
+            <w:r>
+              <w:rPr>
+                <w:sz w:val="24"/>
+                <w:szCs w:val="24"/>
+                <w:lang w:val="en-GB"/>
+              </w:rPr>
+              <w:t>UC_</w:t>
+            </w:r>
+            <w:r>
+              <w:rPr>
+                <w:sz w:val="24"/>
+                <w:szCs w:val="24"/>
+                <w:lang w:val="en-GB"/>
+              </w:rPr>
+              <w:t>10</w:t>
+            </w:r>
+          </w:p>
+          <w:p>
+            <w:pPr>
+              <w:rPr>
+                <w:b/>
+                <w:bCs/>
+                <w:sz w:val="24"/>
+                <w:szCs w:val="24"/>
+                <w:lang w:val="en-GB"/>
+              </w:rPr>
+            </w:pPr>
+          </w:p>
+          <w:p>
+            <w:pPr>
+              <w:rPr>
+                <w:sz w:val="24"/>
+                <w:szCs w:val="24"/>
+                <w:lang w:val="en-GB"/>
+              </w:rPr>
+            </w:pPr>
+            <w:r>
+              <w:rPr>
+                <w:b/>
+                <w:bCs/>
+                <w:sz w:val="24"/>
+                <w:szCs w:val="24"/>
+                <w:lang w:val="en-GB"/>
+              </w:rPr>
+              <w:t>Actors</w:t>
+            </w:r>
+            <w:r>
+              <w:rPr>
+                <w:b/>
+                <w:bCs/>
+                <w:sz w:val="24"/>
+                <w:szCs w:val="24"/>
+                <w:lang w:val="en-GB"/>
+              </w:rPr>
+              <w:t>:</w:t>
+            </w:r>
+          </w:p>
+          <w:p>
+            <w:pPr>
+              <w:rPr>
+                <w:sz w:val="24"/>
+                <w:szCs w:val="24"/>
+                <w:lang w:val="en-GB"/>
+              </w:rPr>
+            </w:pPr>
+            <w:r>
+              <w:rPr>
+                <w:sz w:val="24"/>
+                <w:szCs w:val="24"/>
+                <w:lang w:val="en-GB"/>
+              </w:rPr>
+              <w:t xml:space="preserve">Customer </w:t>
+            </w:r>
+          </w:p>
+          <w:p>
+            <w:pPr>
+              <w:rPr>
+                <w:b/>
+                <w:bCs/>
+                <w:sz w:val="24"/>
+                <w:szCs w:val="24"/>
+                <w:lang w:val="en-GB"/>
+              </w:rPr>
+            </w:pPr>
+            <w:r>
+              <w:rPr>
+                <w:b/>
+                <w:bCs/>
+                <w:sz w:val="24"/>
+                <w:szCs w:val="24"/>
+                <w:lang w:val="en-GB"/>
+              </w:rPr>
+              <w:t>Description</w:t>
+            </w:r>
+            <w:r>
+              <w:rPr>
+                <w:b/>
+                <w:bCs/>
+                <w:sz w:val="24"/>
+                <w:szCs w:val="24"/>
+                <w:lang w:val="en-GB"/>
+              </w:rPr>
+              <w:t>:</w:t>
+            </w:r>
+          </w:p>
+          <w:p>
+            <w:pPr>
+              <w:rPr>
+                <w:sz w:val="24"/>
+                <w:szCs w:val="24"/>
+                <w:lang w:val="en-GB"/>
+              </w:rPr>
+            </w:pPr>
+            <w:r>
+              <w:rPr>
+                <w:sz w:val="24"/>
+                <w:szCs w:val="24"/>
+                <w:lang w:val="en-GB"/>
+              </w:rPr>
+              <w:t xml:space="preserve">In this use case, the manage orders page will have different possibilities: </w:t>
+            </w:r>
+          </w:p>
+          <w:p>
+            <w:pPr>
+              <w:pStyle w:val="Paragraphedeliste"/>
+              <w:numPr>
+                <w:ilvl w:val="0"/>
+                <w:numId w:val="18"/>
+              </w:numPr>
+              <w:rPr>
+                <w:sz w:val="24"/>
+                <w:szCs w:val="24"/>
+                <w:lang w:val="en-GB"/>
+              </w:rPr>
+            </w:pPr>
+            <w:r>
+              <w:rPr>
+                <w:sz w:val="24"/>
+                <w:szCs w:val="24"/>
+                <w:lang w:val="en-GB"/>
+              </w:rPr>
+              <w:t>all the orders: the restorer can see a summary of all the orders he had</w:t>
+            </w:r>
+            <w:r>
+              <w:rPr>
+                <w:sz w:val="24"/>
+                <w:szCs w:val="24"/>
+                <w:lang w:val="en-GB"/>
+              </w:rPr>
+              <w:t xml:space="preserve"> </w:t>
+            </w:r>
+            <w:r>
+              <w:rPr>
+                <w:sz w:val="24"/>
+                <w:szCs w:val="24"/>
+                <w:lang w:val="en-GB"/>
+              </w:rPr>
+              <w:t>(order by day).</w:t>
+            </w:r>
+          </w:p>
+          <w:p>
+            <w:pPr>
+              <w:pStyle w:val="Paragraphedeliste"/>
+              <w:numPr>
+                <w:ilvl w:val="0"/>
+                <w:numId w:val="18"/>
+              </w:numPr>
+              <w:rPr>
+                <w:sz w:val="24"/>
+                <w:szCs w:val="24"/>
+                <w:lang w:val="en-GB"/>
+              </w:rPr>
+            </w:pPr>
+            <w:r>
+              <w:rPr>
+                <w:sz w:val="24"/>
+                <w:szCs w:val="24"/>
+                <w:lang w:val="en-GB"/>
+              </w:rPr>
+              <w:t>recent orders: the restorer can see a summary of all the orders he had today.</w:t>
+            </w:r>
+          </w:p>
+          <w:p>
+            <w:pPr>
+              <w:rPr>
+                <w:sz w:val="24"/>
+                <w:szCs w:val="24"/>
+                <w:lang w:val="en-GB"/>
+              </w:rPr>
+            </w:pPr>
+          </w:p>
+          <w:p>
+            <w:pPr>
+              <w:rPr>
+                <w:sz w:val="24"/>
+                <w:szCs w:val="24"/>
+                <w:lang w:val="en-GB"/>
+              </w:rPr>
+            </w:pPr>
+            <w:r>
+              <w:rPr>
+                <w:sz w:val="24"/>
+                <w:szCs w:val="24"/>
+                <w:lang w:val="en-GB"/>
+              </w:rPr>
+              <w:t xml:space="preserve"> On the “recent orders” possibility the restorer can update the status of the order (received, in progress, on delivery, delivered) by using some </w:t>
+            </w:r>
+            <w:proofErr w:type="spellStart"/>
+            <w:r>
+              <w:rPr>
+                <w:sz w:val="24"/>
+                <w:szCs w:val="24"/>
+                <w:lang w:val="en-GB"/>
+              </w:rPr>
+              <w:t>radiobox</w:t>
+            </w:r>
+            <w:proofErr w:type="spellEnd"/>
+            <w:r>
+              <w:rPr>
+                <w:sz w:val="24"/>
+                <w:szCs w:val="24"/>
+                <w:lang w:val="en-GB"/>
+              </w:rPr>
+              <w:t xml:space="preserve">. </w:t>
+            </w:r>
+          </w:p>
+          <w:p>
+            <w:pPr>
+              <w:rPr>
+                <w:sz w:val="24"/>
+                <w:szCs w:val="24"/>
+                <w:lang w:val="en-GB"/>
+              </w:rPr>
+            </w:pPr>
+            <w:r>
+              <w:rPr>
+                <w:b/>
+                <w:bCs/>
+                <w:sz w:val="24"/>
+                <w:szCs w:val="24"/>
+                <w:lang w:val="en-GB"/>
+              </w:rPr>
+              <w:t>Preconditions</w:t>
+            </w:r>
+            <w:r>
+              <w:rPr>
+                <w:b/>
+                <w:bCs/>
+                <w:sz w:val="24"/>
+                <w:szCs w:val="24"/>
+                <w:lang w:val="en-GB"/>
+              </w:rPr>
+              <w:t>:</w:t>
+            </w:r>
+            <w:r>
+              <w:rPr>
+                <w:sz w:val="24"/>
+                <w:szCs w:val="24"/>
+                <w:lang w:val="en-GB"/>
+              </w:rPr>
+              <w:t xml:space="preserve"> </w:t>
+            </w:r>
+          </w:p>
+          <w:p>
+            <w:pPr>
+              <w:rPr>
+                <w:sz w:val="24"/>
+                <w:szCs w:val="24"/>
+                <w:lang w:val="en-GB"/>
+              </w:rPr>
+            </w:pPr>
+            <w:r>
+              <w:rPr>
+                <w:sz w:val="24"/>
+                <w:szCs w:val="24"/>
+                <w:lang w:val="en-GB"/>
+              </w:rPr>
+              <w:t xml:space="preserve">The restaurant is signed. </w:t>
+            </w:r>
+          </w:p>
+          <w:p>
+            <w:pPr>
+              <w:rPr>
+                <w:b/>
+                <w:bCs/>
+                <w:sz w:val="24"/>
+                <w:szCs w:val="24"/>
+                <w:lang w:val="en-GB"/>
+              </w:rPr>
+            </w:pPr>
+            <w:r>
+              <w:rPr>
+                <w:b/>
+                <w:bCs/>
+                <w:sz w:val="24"/>
+                <w:szCs w:val="24"/>
+                <w:lang w:val="en-GB"/>
+              </w:rPr>
+              <w:t>As</w:t>
+            </w:r>
+            <w:r>
+              <w:rPr>
+                <w:b/>
+                <w:bCs/>
+                <w:sz w:val="24"/>
+                <w:szCs w:val="24"/>
+                <w:lang w:val="en-GB"/>
+              </w:rPr>
+              <w:t>s</w:t>
+            </w:r>
+            <w:r>
+              <w:rPr>
+                <w:b/>
+                <w:bCs/>
+                <w:sz w:val="24"/>
+                <w:szCs w:val="24"/>
+                <w:lang w:val="en-GB"/>
+              </w:rPr>
+              <w:t>umptions</w:t>
+            </w:r>
+            <w:r>
+              <w:rPr>
+                <w:b/>
+                <w:bCs/>
+                <w:sz w:val="24"/>
+                <w:szCs w:val="24"/>
+                <w:lang w:val="en-GB"/>
+              </w:rPr>
+              <w:t>:</w:t>
+            </w:r>
+          </w:p>
+          <w:p>
+            <w:pPr>
+              <w:rPr>
+                <w:b/>
+                <w:bCs/>
+                <w:sz w:val="24"/>
+                <w:szCs w:val="24"/>
+                <w:lang w:val="en-GB"/>
+              </w:rPr>
+            </w:pPr>
+            <w:r>
+              <w:rPr>
+                <w:b/>
+                <w:bCs/>
+                <w:sz w:val="24"/>
+                <w:szCs w:val="24"/>
+                <w:lang w:val="en-GB"/>
+              </w:rPr>
+              <w:t>/</w:t>
+            </w:r>
+          </w:p>
+          <w:p>
+            <w:pPr>
+              <w:rPr>
+                <w:b/>
+                <w:bCs/>
+                <w:sz w:val="24"/>
+                <w:szCs w:val="24"/>
+                <w:lang w:val="en-GB"/>
+              </w:rPr>
+            </w:pPr>
+            <w:r>
+              <w:rPr>
+                <w:b/>
+                <w:bCs/>
+                <w:sz w:val="24"/>
+                <w:szCs w:val="24"/>
+                <w:lang w:val="en-GB"/>
+              </w:rPr>
+              <w:t>Basic course</w:t>
+            </w:r>
+            <w:r>
+              <w:rPr>
+                <w:b/>
+                <w:bCs/>
+                <w:sz w:val="24"/>
+                <w:szCs w:val="24"/>
+                <w:lang w:val="en-GB"/>
+              </w:rPr>
+              <w:t>:</w:t>
+            </w:r>
+          </w:p>
+          <w:p>
+            <w:pPr>
+              <w:spacing w:line="256" w:lineRule="auto"/>
+              <w:rPr>
+                <w:sz w:val="24"/>
+                <w:szCs w:val="24"/>
+                <w:lang w:val="en-GB"/>
+              </w:rPr>
+            </w:pPr>
+            <w:r>
+              <w:rPr>
+                <w:sz w:val="24"/>
+                <w:szCs w:val="24"/>
+                <w:lang w:val="en-GB"/>
+              </w:rPr>
+              <w:t xml:space="preserve">                    1.   </w:t>
+            </w:r>
+            <w:r>
+              <w:rPr>
+                <w:sz w:val="24"/>
+                <w:szCs w:val="24"/>
+                <w:lang w:val="en-GB"/>
+              </w:rPr>
+              <w:t>The restorer can choose to see all the orders or to manage and see the recent</w:t>
+            </w:r>
+          </w:p>
+          <w:p>
+            <w:pPr>
+              <w:tabs>
+                <w:tab w:val="left" w:pos="1478"/>
+              </w:tabs>
+              <w:spacing w:line="256" w:lineRule="auto"/>
+              <w:rPr>
+                <w:sz w:val="24"/>
+                <w:szCs w:val="24"/>
+                <w:lang w:val="en-GB"/>
+              </w:rPr>
+            </w:pPr>
+            <w:r>
+              <w:rPr>
+                <w:sz w:val="24"/>
+                <w:szCs w:val="24"/>
+                <w:lang w:val="en-GB"/>
+              </w:rPr>
+              <w:tab/>
+            </w:r>
+            <w:r>
+              <w:rPr>
+                <w:sz w:val="24"/>
+                <w:szCs w:val="24"/>
+                <w:lang w:val="en-GB"/>
+              </w:rPr>
+              <w:t>orders.</w:t>
+            </w:r>
+          </w:p>
+          <w:p>
+            <w:pPr>
+              <w:spacing w:line="256" w:lineRule="auto"/>
+              <w:rPr>
+                <w:sz w:val="24"/>
+                <w:szCs w:val="24"/>
+                <w:lang w:val="en-GB"/>
+              </w:rPr>
+            </w:pPr>
+            <w:r>
+              <w:rPr>
+                <w:sz w:val="24"/>
+                <w:szCs w:val="24"/>
+                <w:lang w:val="en-GB"/>
+              </w:rPr>
+              <w:t xml:space="preserve">                  </w:t>
+            </w:r>
+          </w:p>
+          <w:p>
+            <w:pPr>
+              <w:rPr>
+                <w:sz w:val="24"/>
+                <w:szCs w:val="24"/>
+                <w:lang w:val="en-GB"/>
+              </w:rPr>
+            </w:pPr>
+            <w:r>
+              <w:rPr>
+                <w:b/>
+                <w:bCs/>
+                <w:sz w:val="24"/>
+                <w:szCs w:val="24"/>
+                <w:lang w:val="en-GB"/>
+              </w:rPr>
+              <w:t>Alterna</w:t>
+            </w:r>
+            <w:r>
+              <w:rPr>
+                <w:b/>
+                <w:bCs/>
+                <w:sz w:val="24"/>
+                <w:szCs w:val="24"/>
+                <w:lang w:val="en-GB"/>
+              </w:rPr>
+              <w:t>te</w:t>
+            </w:r>
+            <w:r>
+              <w:rPr>
+                <w:b/>
+                <w:bCs/>
+                <w:sz w:val="24"/>
+                <w:szCs w:val="24"/>
+                <w:lang w:val="en-GB"/>
+              </w:rPr>
+              <w:t xml:space="preserve"> </w:t>
+            </w:r>
+            <w:r>
+              <w:rPr>
+                <w:b/>
+                <w:bCs/>
+                <w:sz w:val="24"/>
+                <w:szCs w:val="24"/>
+                <w:lang w:val="en-GB"/>
+              </w:rPr>
+              <w:t>course:</w:t>
+            </w:r>
+          </w:p>
+          <w:p>
+            <w:pPr>
+              <w:rPr>
+                <w:b/>
+                <w:bCs/>
+                <w:sz w:val="24"/>
+                <w:szCs w:val="24"/>
+                <w:lang w:val="en-GB"/>
+              </w:rPr>
+            </w:pPr>
+            <w:r>
+              <w:rPr>
+                <w:sz w:val="24"/>
+                <w:szCs w:val="24"/>
+                <w:lang w:val="en-GB"/>
+              </w:rPr>
+              <w:tab/>
+            </w:r>
+            <w:r>
+              <w:rPr>
+                <w:b/>
+                <w:bCs/>
+                <w:sz w:val="24"/>
+                <w:szCs w:val="24"/>
+                <w:lang w:val="en-GB"/>
+              </w:rPr>
+              <w:t xml:space="preserve">Case A: </w:t>
+            </w:r>
+          </w:p>
+          <w:p>
+            <w:pPr>
+              <w:tabs>
+                <w:tab w:val="left" w:pos="1640"/>
+              </w:tabs>
+              <w:rPr>
+                <w:sz w:val="24"/>
+                <w:szCs w:val="24"/>
+                <w:lang w:val="en-GB"/>
+              </w:rPr>
+            </w:pPr>
+            <w:r>
+              <w:rPr>
+                <w:sz w:val="24"/>
+                <w:szCs w:val="24"/>
+                <w:lang w:val="en-GB"/>
+              </w:rPr>
+              <w:tab/>
+              <w:t>2. The restorer chose to see all the orders by clicking on this possibility.</w:t>
+            </w:r>
+          </w:p>
+          <w:p>
+            <w:pPr>
+              <w:tabs>
+                <w:tab w:val="left" w:pos="1640"/>
+              </w:tabs>
+              <w:rPr>
+                <w:sz w:val="24"/>
+                <w:szCs w:val="24"/>
+                <w:lang w:val="en-GB"/>
+              </w:rPr>
+            </w:pPr>
+            <w:r>
+              <w:rPr>
+                <w:sz w:val="24"/>
+                <w:szCs w:val="24"/>
+                <w:lang w:val="en-GB"/>
+              </w:rPr>
+              <w:tab/>
+              <w:t>3. A page shows all the orders ordered by day and hour.</w:t>
+            </w:r>
+          </w:p>
+          <w:p>
+            <w:pPr>
+              <w:tabs>
+                <w:tab w:val="left" w:pos="1640"/>
+              </w:tabs>
+              <w:rPr>
+                <w:sz w:val="24"/>
+                <w:szCs w:val="24"/>
+                <w:lang w:val="en-GB"/>
+              </w:rPr>
+            </w:pPr>
+            <w:r>
+              <w:rPr>
+                <w:sz w:val="24"/>
+                <w:szCs w:val="24"/>
+                <w:lang w:val="en-GB"/>
+              </w:rPr>
+              <w:t xml:space="preserve"> </w:t>
+            </w:r>
+            <w:r>
+              <w:rPr>
+                <w:sz w:val="24"/>
+                <w:szCs w:val="24"/>
+                <w:lang w:val="en-GB"/>
+              </w:rPr>
+              <w:tab/>
+              <w:t xml:space="preserve">4.The user can come back to the previous page by clicking on a button. </w:t>
+            </w:r>
+          </w:p>
+          <w:p>
+            <w:pPr>
+              <w:tabs>
+                <w:tab w:val="left" w:pos="1640"/>
+              </w:tabs>
+              <w:rPr>
+                <w:sz w:val="24"/>
+                <w:szCs w:val="24"/>
+                <w:lang w:val="en-GB"/>
+              </w:rPr>
+            </w:pPr>
+            <w:r>
+              <w:rPr>
+                <w:sz w:val="24"/>
+                <w:szCs w:val="24"/>
+                <w:lang w:val="en-GB"/>
+              </w:rPr>
+              <w:tab/>
+              <w:t xml:space="preserve"> </w:t>
+            </w:r>
+          </w:p>
+          <w:p>
+            <w:pPr>
+              <w:tabs>
+                <w:tab w:val="left" w:pos="2030"/>
+              </w:tabs>
+              <w:rPr>
+                <w:sz w:val="24"/>
+                <w:szCs w:val="24"/>
+                <w:lang w:val="en-GB"/>
+              </w:rPr>
+            </w:pPr>
+            <w:r>
+              <w:rPr>
+                <w:sz w:val="24"/>
+                <w:szCs w:val="24"/>
+                <w:lang w:val="en-GB"/>
+              </w:rPr>
+              <w:t xml:space="preserve">                                  </w:t>
+            </w:r>
+          </w:p>
+          <w:p>
+            <w:pPr>
+              <w:tabs>
+                <w:tab w:val="left" w:pos="2030"/>
+              </w:tabs>
+              <w:rPr>
+                <w:sz w:val="24"/>
+                <w:szCs w:val="24"/>
+                <w:lang w:val="en-GB"/>
+              </w:rPr>
+            </w:pPr>
+          </w:p>
+          <w:p>
+            <w:pPr>
+              <w:rPr>
+                <w:b/>
+                <w:bCs/>
+                <w:sz w:val="24"/>
+                <w:szCs w:val="24"/>
+                <w:lang w:val="en-GB"/>
+              </w:rPr>
+            </w:pPr>
+            <w:r>
+              <w:rPr>
+                <w:sz w:val="24"/>
+                <w:szCs w:val="24"/>
+                <w:lang w:val="en-GB"/>
+              </w:rPr>
+              <w:tab/>
+            </w:r>
+            <w:r>
+              <w:rPr>
+                <w:b/>
+                <w:bCs/>
+                <w:sz w:val="24"/>
+                <w:szCs w:val="24"/>
+                <w:lang w:val="en-GB"/>
+              </w:rPr>
+              <w:t xml:space="preserve">Case B: </w:t>
+            </w:r>
+          </w:p>
+          <w:p>
+            <w:pPr>
+              <w:tabs>
+                <w:tab w:val="left" w:pos="1700"/>
+              </w:tabs>
+              <w:rPr>
+                <w:sz w:val="24"/>
+                <w:szCs w:val="24"/>
+                <w:lang w:val="en-GB"/>
+              </w:rPr>
+            </w:pPr>
+            <w:r>
+              <w:rPr>
+                <w:sz w:val="24"/>
+                <w:szCs w:val="24"/>
+                <w:lang w:val="en-GB"/>
+              </w:rPr>
+              <w:tab/>
+            </w:r>
+            <w:r>
+              <w:rPr>
+                <w:sz w:val="24"/>
+                <w:szCs w:val="24"/>
+                <w:lang w:val="en-GB"/>
+              </w:rPr>
+              <w:t>2.</w:t>
+            </w:r>
+            <w:r>
+              <w:rPr>
+                <w:sz w:val="24"/>
+                <w:szCs w:val="24"/>
+                <w:lang w:val="en-GB"/>
+              </w:rPr>
+              <w:t xml:space="preserve"> The restorer chose to </w:t>
+            </w:r>
+            <w:r>
+              <w:rPr>
+                <w:sz w:val="24"/>
+                <w:szCs w:val="24"/>
+                <w:lang w:val="en-GB"/>
+              </w:rPr>
+              <w:t xml:space="preserve">manage and see </w:t>
+            </w:r>
+            <w:r>
+              <w:rPr>
+                <w:sz w:val="24"/>
+                <w:szCs w:val="24"/>
+                <w:lang w:val="en-GB"/>
+              </w:rPr>
+              <w:t>the</w:t>
+            </w:r>
+            <w:r>
+              <w:rPr>
+                <w:sz w:val="24"/>
+                <w:szCs w:val="24"/>
+                <w:lang w:val="en-GB"/>
+              </w:rPr>
+              <w:t xml:space="preserve"> recent </w:t>
+            </w:r>
+            <w:r>
+              <w:rPr>
+                <w:sz w:val="24"/>
+                <w:szCs w:val="24"/>
+                <w:lang w:val="en-GB"/>
+              </w:rPr>
+              <w:t xml:space="preserve">orders by clicking on </w:t>
+            </w:r>
+          </w:p>
+          <w:p>
+            <w:pPr>
+              <w:tabs>
+                <w:tab w:val="left" w:pos="2279"/>
+              </w:tabs>
+              <w:rPr>
+                <w:sz w:val="24"/>
+                <w:szCs w:val="24"/>
+                <w:lang w:val="en-GB"/>
+              </w:rPr>
+            </w:pPr>
+            <w:r>
+              <w:rPr>
+                <w:sz w:val="24"/>
+                <w:szCs w:val="24"/>
+                <w:lang w:val="en-GB"/>
+              </w:rPr>
+              <w:tab/>
+            </w:r>
+            <w:r>
+              <w:rPr>
+                <w:sz w:val="24"/>
+                <w:szCs w:val="24"/>
+                <w:lang w:val="en-GB"/>
+              </w:rPr>
+              <w:t>this possibility.</w:t>
+            </w:r>
+          </w:p>
+          <w:p>
+            <w:pPr>
+              <w:tabs>
+                <w:tab w:val="left" w:pos="1700"/>
+              </w:tabs>
+              <w:rPr>
+                <w:sz w:val="24"/>
+                <w:szCs w:val="24"/>
+                <w:lang w:val="en-GB"/>
+              </w:rPr>
+            </w:pPr>
+            <w:r>
+              <w:rPr>
+                <w:sz w:val="24"/>
+                <w:szCs w:val="24"/>
+                <w:lang w:val="en-GB"/>
+              </w:rPr>
+              <w:tab/>
+              <w:t xml:space="preserve">3. </w:t>
+            </w:r>
+            <w:r>
+              <w:rPr>
+                <w:sz w:val="24"/>
+                <w:szCs w:val="24"/>
+                <w:lang w:val="en-GB"/>
+              </w:rPr>
+              <w:t xml:space="preserve">The restorer can manage the status of the order with </w:t>
+            </w:r>
+            <w:proofErr w:type="spellStart"/>
+            <w:proofErr w:type="gramStart"/>
+            <w:r>
+              <w:rPr>
+                <w:sz w:val="24"/>
+                <w:szCs w:val="24"/>
+                <w:lang w:val="en-GB"/>
+              </w:rPr>
+              <w:t>radiobox</w:t>
+            </w:r>
+            <w:proofErr w:type="spellEnd"/>
+            <w:proofErr w:type="gramEnd"/>
+            <w:r>
+              <w:rPr>
+                <w:sz w:val="24"/>
+                <w:szCs w:val="24"/>
+                <w:lang w:val="en-GB"/>
+              </w:rPr>
+              <w:t xml:space="preserve"> </w:t>
+            </w:r>
+          </w:p>
+          <w:p>
+            <w:pPr>
+              <w:tabs>
+                <w:tab w:val="left" w:pos="2179"/>
+              </w:tabs>
+              <w:rPr>
+                <w:sz w:val="24"/>
+                <w:szCs w:val="24"/>
+                <w:lang w:val="en-GB"/>
+              </w:rPr>
+            </w:pPr>
+            <w:r>
+              <w:rPr>
+                <w:sz w:val="24"/>
+                <w:szCs w:val="24"/>
+                <w:lang w:val="en-GB"/>
+              </w:rPr>
+              <w:tab/>
+            </w:r>
+            <w:r>
+              <w:rPr>
+                <w:sz w:val="24"/>
+                <w:szCs w:val="24"/>
+                <w:lang w:val="en-GB"/>
+              </w:rPr>
+              <w:t>(received, in progress, on delivery, delivered)</w:t>
+            </w:r>
+            <w:r>
+              <w:rPr>
+                <w:sz w:val="24"/>
+                <w:szCs w:val="24"/>
+                <w:lang w:val="en-GB"/>
+              </w:rPr>
+              <w:t xml:space="preserve">. </w:t>
+            </w:r>
+            <w:r>
+              <w:rPr>
+                <w:sz w:val="24"/>
+                <w:szCs w:val="24"/>
+                <w:lang w:val="en-GB"/>
+              </w:rPr>
+              <w:t xml:space="preserve"> </w:t>
+            </w:r>
+          </w:p>
+          <w:p>
+            <w:pPr>
+              <w:tabs>
+                <w:tab w:val="left" w:pos="1715"/>
+              </w:tabs>
+              <w:rPr>
+                <w:sz w:val="24"/>
+                <w:szCs w:val="24"/>
+                <w:lang w:val="en-GB"/>
+              </w:rPr>
+            </w:pPr>
+            <w:r>
+              <w:rPr>
+                <w:sz w:val="24"/>
+                <w:szCs w:val="24"/>
+                <w:lang w:val="en-GB"/>
+              </w:rPr>
+              <w:tab/>
+            </w:r>
+            <w:r>
+              <w:rPr>
+                <w:sz w:val="24"/>
+                <w:szCs w:val="24"/>
+                <w:lang w:val="en-GB"/>
+              </w:rPr>
+              <w:t xml:space="preserve">4.The user can come back to the previous page by clicking on a button. </w:t>
+            </w:r>
+          </w:p>
+          <w:p>
+            <w:pPr>
+              <w:tabs>
+                <w:tab w:val="left" w:pos="1715"/>
+              </w:tabs>
+              <w:rPr>
+                <w:sz w:val="24"/>
+                <w:szCs w:val="24"/>
+                <w:lang w:val="en-GB"/>
+              </w:rPr>
+            </w:pPr>
+          </w:p>
+          <w:p>
+            <w:pPr>
+              <w:tabs>
+                <w:tab w:val="left" w:pos="1700"/>
+              </w:tabs>
+              <w:rPr>
+                <w:sz w:val="24"/>
+                <w:szCs w:val="24"/>
+                <w:lang w:val="en-GB"/>
+              </w:rPr>
+            </w:pPr>
+            <w:r>
+              <w:rPr>
+                <w:sz w:val="24"/>
+                <w:szCs w:val="24"/>
+                <w:lang w:val="en-GB"/>
+              </w:rPr>
+              <w:t xml:space="preserve"> </w:t>
+            </w:r>
+            <w:r>
+              <w:rPr>
+                <w:sz w:val="24"/>
+                <w:szCs w:val="24"/>
+                <w:lang w:val="en-GB"/>
+              </w:rPr>
+              <w:tab/>
+            </w:r>
+            <w:r>
+              <w:rPr>
+                <w:sz w:val="24"/>
+                <w:szCs w:val="24"/>
+                <w:lang w:val="en-GB"/>
+              </w:rPr>
+              <w:t xml:space="preserve"> </w:t>
+            </w:r>
+          </w:p>
+          <w:p>
+            <w:pPr>
+              <w:tabs>
+                <w:tab w:val="left" w:pos="1700"/>
+              </w:tabs>
+              <w:rPr>
+                <w:sz w:val="24"/>
+                <w:szCs w:val="24"/>
+                <w:lang w:val="en-GB"/>
+              </w:rPr>
+            </w:pPr>
+          </w:p>
+          <w:p>
+            <w:pPr>
+              <w:spacing w:line="256" w:lineRule="auto"/>
+              <w:rPr>
+                <w:b/>
+                <w:bCs/>
+                <w:sz w:val="24"/>
+                <w:szCs w:val="24"/>
+                <w:lang w:val="en-GB"/>
+              </w:rPr>
+            </w:pPr>
+            <w:r>
+              <w:rPr>
+                <w:b/>
+                <w:bCs/>
+                <w:sz w:val="24"/>
+                <w:szCs w:val="24"/>
+                <w:lang w:val="en-GB"/>
+              </w:rPr>
+              <w:t xml:space="preserve">            </w:t>
+            </w:r>
+            <w:r>
+              <w:rPr>
+                <w:b/>
+                <w:bCs/>
+                <w:sz w:val="24"/>
+                <w:szCs w:val="24"/>
+                <w:lang w:val="en-GB"/>
+              </w:rPr>
+              <w:t xml:space="preserve"> </w:t>
+            </w:r>
+            <w:r>
+              <w:rPr>
+                <w:b/>
+                <w:bCs/>
+                <w:sz w:val="24"/>
+                <w:szCs w:val="24"/>
+                <w:lang w:val="en-GB"/>
+              </w:rPr>
+              <w:t>Case C:</w:t>
+            </w:r>
+          </w:p>
+          <w:p>
+            <w:pPr>
+              <w:tabs>
+                <w:tab w:val="left" w:pos="1640"/>
+              </w:tabs>
+              <w:rPr>
+                <w:sz w:val="24"/>
+                <w:szCs w:val="24"/>
+                <w:lang w:val="en-GB"/>
+              </w:rPr>
+            </w:pPr>
+            <w:r>
+              <w:rPr>
+                <w:b/>
+                <w:bCs/>
+                <w:sz w:val="24"/>
+                <w:szCs w:val="24"/>
+                <w:lang w:val="en-GB"/>
+              </w:rPr>
+              <w:tab/>
+            </w:r>
+            <w:r>
+              <w:rPr>
+                <w:sz w:val="24"/>
+                <w:szCs w:val="24"/>
+                <w:lang w:val="en-GB"/>
+              </w:rPr>
+              <w:t>2</w:t>
+            </w:r>
+            <w:r>
+              <w:rPr>
+                <w:sz w:val="24"/>
+                <w:szCs w:val="24"/>
+                <w:lang w:val="en-GB"/>
+              </w:rPr>
+              <w:t xml:space="preserve">.The user can come back to the previous page by clicking on a button. </w:t>
+            </w:r>
+          </w:p>
+          <w:p>
+            <w:pPr>
+              <w:tabs>
+                <w:tab w:val="left" w:pos="1720"/>
+              </w:tabs>
+              <w:spacing w:line="256" w:lineRule="auto"/>
+              <w:rPr>
+                <w:b/>
+                <w:bCs/>
+                <w:sz w:val="24"/>
+                <w:szCs w:val="24"/>
+                <w:lang w:val="en-GB"/>
+              </w:rPr>
+            </w:pPr>
+            <w:r>
+              <w:rPr>
+                <w:sz w:val="24"/>
+                <w:szCs w:val="24"/>
+                <w:lang w:val="en-GB"/>
+              </w:rPr>
+              <w:t xml:space="preserve"> </w:t>
+            </w:r>
+          </w:p>
+          <w:p>
+            <w:pPr>
+              <w:rPr>
+                <w:b/>
+                <w:bCs/>
+                <w:sz w:val="24"/>
+                <w:szCs w:val="24"/>
+                <w:lang w:val="en-GB"/>
+              </w:rPr>
+            </w:pPr>
+          </w:p>
+          <w:p>
+            <w:pPr>
+              <w:rPr>
+                <w:b/>
+                <w:bCs/>
+                <w:sz w:val="24"/>
+                <w:szCs w:val="24"/>
+                <w:lang w:val="en-GB"/>
+              </w:rPr>
+            </w:pPr>
+            <w:r>
+              <w:rPr>
+                <w:b/>
+                <w:bCs/>
+                <w:sz w:val="24"/>
+                <w:szCs w:val="24"/>
+                <w:lang w:val="en-GB"/>
+              </w:rPr>
+              <w:t>Inclusion cases</w:t>
+            </w:r>
+            <w:r>
+              <w:rPr>
+                <w:b/>
+                <w:bCs/>
+                <w:sz w:val="24"/>
+                <w:szCs w:val="24"/>
+                <w:lang w:val="en-GB"/>
+              </w:rPr>
+              <w:t>:</w:t>
+            </w:r>
+            <w:r>
+              <w:rPr>
+                <w:b/>
+                <w:bCs/>
+                <w:sz w:val="24"/>
+                <w:szCs w:val="24"/>
+                <w:lang w:val="en-GB"/>
+              </w:rPr>
+              <w:t xml:space="preserve"> </w:t>
+            </w:r>
+          </w:p>
+          <w:p>
+            <w:pPr>
+              <w:rPr>
+                <w:sz w:val="24"/>
+                <w:szCs w:val="24"/>
+                <w:lang w:val="en-GB"/>
+              </w:rPr>
+            </w:pPr>
+            <w:r>
+              <w:rPr>
+                <w:sz w:val="24"/>
+                <w:szCs w:val="24"/>
+                <w:lang w:val="en-GB"/>
+              </w:rPr>
+              <w:t>UC_09: Sign Restaurant</w:t>
+            </w:r>
+          </w:p>
+          <w:p>
+            <w:pPr>
+              <w:rPr>
+                <w:b/>
+                <w:bCs/>
+                <w:sz w:val="24"/>
+                <w:szCs w:val="24"/>
+                <w:lang w:val="en-GB"/>
+              </w:rPr>
+            </w:pPr>
+            <w:r>
+              <w:rPr>
+                <w:b/>
+                <w:bCs/>
+                <w:sz w:val="24"/>
+                <w:szCs w:val="24"/>
+                <w:lang w:val="en-GB"/>
+              </w:rPr>
+              <w:t>Extension cases</w:t>
+            </w:r>
+            <w:r>
+              <w:rPr>
+                <w:b/>
+                <w:bCs/>
+                <w:sz w:val="24"/>
+                <w:szCs w:val="24"/>
+                <w:lang w:val="en-GB"/>
+              </w:rPr>
+              <w:t>: /</w:t>
+            </w:r>
+          </w:p>
+        </w:tc>
+      </w:tr>
+    </w:tbl>
+    <w:p>
+      <w:pPr>
+        <w:rPr>
+          <w:lang w:val="en-GB"/>
+        </w:rPr>
+      </w:pPr>
+    </w:p>
+    <w:p>
+      <w:pPr>
+        <w:rPr>
+          <w:lang w:val="en-GB"/>
+        </w:rPr>
+      </w:pPr>
+      <w:r>
+        <w:rPr>
+          <w:lang w:val="en-GB"/>
+        </w:rPr>
+        <w:br w:type="page"/>
+      </w:r>
+    </w:p>
     <w:p>
       <w:pPr>
         <w:rPr>
@@ -18878,6 +20158,119 @@
     </w:lvl>
   </w:abstractNum>
   <w:abstractNum w:abstractNumId="8" w15:restartNumberingAfterBreak="0">
+    <w:nsid w:val="457015B1"/>
+    <w:multiLevelType w:val="hybridMultilevel"/>
+    <w:tmpl w:val="A6ACBBE6"/>
+    <w:lvl w:ilvl="0" w:tplc="080C0001">
+      <w:start w:val="1"/>
+      <w:numFmt w:val="bullet"/>
+      <w:lvlText w:val=""/>
+      <w:lvlJc w:val="left"/>
+      <w:pPr>
+        <w:ind w:left="720" w:hanging="360"/>
+      </w:pPr>
+      <w:rPr>
+        <w:rFonts w:ascii="Symbol" w:hAnsi="Symbol" w:hint="default"/>
+      </w:rPr>
+    </w:lvl>
+    <w:lvl w:ilvl="1" w:tplc="080C0003" w:tentative="1">
+      <w:start w:val="1"/>
+      <w:numFmt w:val="bullet"/>
+      <w:lvlText w:val="o"/>
+      <w:lvlJc w:val="left"/>
+      <w:pPr>
+        <w:ind w:left="1440" w:hanging="360"/>
+      </w:pPr>
+      <w:rPr>
+        <w:rFonts w:ascii="Courier New" w:hAnsi="Courier New" w:cs="Courier New" w:hint="default"/>
+      </w:rPr>
+    </w:lvl>
+    <w:lvl w:ilvl="2" w:tplc="080C0005" w:tentative="1">
+      <w:start w:val="1"/>
+      <w:numFmt w:val="bullet"/>
+      <w:lvlText w:val=""/>
+      <w:lvlJc w:val="left"/>
+      <w:pPr>
+        <w:ind w:left="2160" w:hanging="360"/>
+      </w:pPr>
+      <w:rPr>
+        <w:rFonts w:ascii="Wingdings" w:hAnsi="Wingdings" w:hint="default"/>
+      </w:rPr>
+    </w:lvl>
+    <w:lvl w:ilvl="3" w:tplc="080C0001" w:tentative="1">
+      <w:start w:val="1"/>
+      <w:numFmt w:val="bullet"/>
+      <w:lvlText w:val=""/>
+      <w:lvlJc w:val="left"/>
+      <w:pPr>
+        <w:ind w:left="2880" w:hanging="360"/>
+      </w:pPr>
+      <w:rPr>
+        <w:rFonts w:ascii="Symbol" w:hAnsi="Symbol" w:hint="default"/>
+      </w:rPr>
+    </w:lvl>
+    <w:lvl w:ilvl="4" w:tplc="080C0003" w:tentative="1">
+      <w:start w:val="1"/>
+      <w:numFmt w:val="bullet"/>
+      <w:lvlText w:val="o"/>
+      <w:lvlJc w:val="left"/>
+      <w:pPr>
+        <w:ind w:left="3600" w:hanging="360"/>
+      </w:pPr>
+      <w:rPr>
+        <w:rFonts w:ascii="Courier New" w:hAnsi="Courier New" w:cs="Courier New" w:hint="default"/>
+      </w:rPr>
+    </w:lvl>
+    <w:lvl w:ilvl="5" w:tplc="080C0005" w:tentative="1">
+      <w:start w:val="1"/>
+      <w:numFmt w:val="bullet"/>
+      <w:lvlText w:val=""/>
+      <w:lvlJc w:val="left"/>
+      <w:pPr>
+        <w:ind w:left="4320" w:hanging="360"/>
+      </w:pPr>
+      <w:rPr>
+        <w:rFonts w:ascii="Wingdings" w:hAnsi="Wingdings" w:hint="default"/>
+      </w:rPr>
+    </w:lvl>
+    <w:lvl w:ilvl="6" w:tplc="080C0001" w:tentative="1">
+      <w:start w:val="1"/>
+      <w:numFmt w:val="bullet"/>
+      <w:lvlText w:val=""/>
+      <w:lvlJc w:val="left"/>
+      <w:pPr>
+        <w:ind w:left="5040" w:hanging="360"/>
+      </w:pPr>
+      <w:rPr>
+        <w:rFonts w:ascii="Symbol" w:hAnsi="Symbol" w:hint="default"/>
+      </w:rPr>
+    </w:lvl>
+    <w:lvl w:ilvl="7" w:tplc="080C0003" w:tentative="1">
+      <w:start w:val="1"/>
+      <w:numFmt w:val="bullet"/>
+      <w:lvlText w:val="o"/>
+      <w:lvlJc w:val="left"/>
+      <w:pPr>
+        <w:ind w:left="5760" w:hanging="360"/>
+      </w:pPr>
+      <w:rPr>
+        <w:rFonts w:ascii="Courier New" w:hAnsi="Courier New" w:cs="Courier New" w:hint="default"/>
+      </w:rPr>
+    </w:lvl>
+    <w:lvl w:ilvl="8" w:tplc="080C0005" w:tentative="1">
+      <w:start w:val="1"/>
+      <w:numFmt w:val="bullet"/>
+      <w:lvlText w:val=""/>
+      <w:lvlJc w:val="left"/>
+      <w:pPr>
+        <w:ind w:left="6480" w:hanging="360"/>
+      </w:pPr>
+      <w:rPr>
+        <w:rFonts w:ascii="Wingdings" w:hAnsi="Wingdings" w:hint="default"/>
+      </w:rPr>
+    </w:lvl>
+  </w:abstractNum>
+  <w:abstractNum w:abstractNumId="9" w15:restartNumberingAfterBreak="0">
     <w:nsid w:val="51894754"/>
     <w:multiLevelType w:val="hybridMultilevel"/>
     <w:tmpl w:val="045473BA"/>
@@ -18966,7 +20359,7 @@
       </w:pPr>
     </w:lvl>
   </w:abstractNum>
-  <w:abstractNum w:abstractNumId="9" w15:restartNumberingAfterBreak="0">
+  <w:abstractNum w:abstractNumId="10" w15:restartNumberingAfterBreak="0">
     <w:nsid w:val="545A44B7"/>
     <w:multiLevelType w:val="hybridMultilevel"/>
     <w:tmpl w:val="0AE6631E"/>
@@ -19055,7 +20448,7 @@
       </w:pPr>
     </w:lvl>
   </w:abstractNum>
-  <w:abstractNum w:abstractNumId="10" w15:restartNumberingAfterBreak="0">
+  <w:abstractNum w:abstractNumId="11" w15:restartNumberingAfterBreak="0">
     <w:nsid w:val="5488328D"/>
     <w:multiLevelType w:val="hybridMultilevel"/>
     <w:tmpl w:val="0F4E7226"/>
@@ -19141,7 +20534,7 @@
       </w:pPr>
     </w:lvl>
   </w:abstractNum>
-  <w:abstractNum w:abstractNumId="11" w15:restartNumberingAfterBreak="0">
+  <w:abstractNum w:abstractNumId="12" w15:restartNumberingAfterBreak="0">
     <w:nsid w:val="55764CB6"/>
     <w:multiLevelType w:val="hybridMultilevel"/>
     <w:tmpl w:val="3FD6619C"/>
@@ -19230,7 +20623,7 @@
       </w:pPr>
     </w:lvl>
   </w:abstractNum>
-  <w:abstractNum w:abstractNumId="12" w15:restartNumberingAfterBreak="0">
+  <w:abstractNum w:abstractNumId="13" w15:restartNumberingAfterBreak="0">
     <w:nsid w:val="576E54CE"/>
     <w:multiLevelType w:val="hybridMultilevel"/>
     <w:tmpl w:val="31C6EA5A"/>
@@ -19316,7 +20709,7 @@
       </w:pPr>
     </w:lvl>
   </w:abstractNum>
-  <w:abstractNum w:abstractNumId="13" w15:restartNumberingAfterBreak="0">
+  <w:abstractNum w:abstractNumId="14" w15:restartNumberingAfterBreak="0">
     <w:nsid w:val="63C82E97"/>
     <w:multiLevelType w:val="hybridMultilevel"/>
     <w:tmpl w:val="31C6EA5A"/>
@@ -19402,7 +20795,7 @@
       </w:pPr>
     </w:lvl>
   </w:abstractNum>
-  <w:abstractNum w:abstractNumId="14" w15:restartNumberingAfterBreak="0">
+  <w:abstractNum w:abstractNumId="15" w15:restartNumberingAfterBreak="0">
     <w:nsid w:val="6CD91D76"/>
     <w:multiLevelType w:val="hybridMultilevel"/>
     <w:tmpl w:val="2A9C203C"/>
@@ -19514,7 +20907,7 @@
       </w:rPr>
     </w:lvl>
   </w:abstractNum>
-  <w:abstractNum w:abstractNumId="15" w15:restartNumberingAfterBreak="0">
+  <w:abstractNum w:abstractNumId="16" w15:restartNumberingAfterBreak="0">
     <w:nsid w:val="77B34FCC"/>
     <w:multiLevelType w:val="hybridMultilevel"/>
     <w:tmpl w:val="31C6EA5A"/>
@@ -19601,13 +20994,13 @@
     </w:lvl>
   </w:abstractNum>
   <w:num w:numId="1">
-    <w:abstractNumId w:val="10"/>
+    <w:abstractNumId w:val="11"/>
   </w:num>
   <w:num w:numId="2">
-    <w:abstractNumId w:val="8"/>
+    <w:abstractNumId w:val="9"/>
   </w:num>
   <w:num w:numId="3">
-    <w:abstractNumId w:val="14"/>
+    <w:abstractNumId w:val="15"/>
   </w:num>
   <w:num w:numId="4">
     <w:abstractNumId w:val="7"/>
@@ -19703,7 +21096,7 @@
     <w:abstractNumId w:val="0"/>
   </w:num>
   <w:num w:numId="8">
-    <w:abstractNumId w:val="9"/>
+    <w:abstractNumId w:val="10"/>
   </w:num>
   <w:num w:numId="9">
     <w:abstractNumId w:val="5"/>
@@ -19712,7 +21105,7 @@
     <w:abstractNumId w:val="4"/>
   </w:num>
   <w:num w:numId="11">
-    <w:abstractNumId w:val="11"/>
+    <w:abstractNumId w:val="12"/>
   </w:num>
   <w:num w:numId="12">
     <w:abstractNumId w:val="3"/>
@@ -19721,16 +21114,19 @@
     <w:abstractNumId w:val="1"/>
   </w:num>
   <w:num w:numId="14">
-    <w:abstractNumId w:val="12"/>
+    <w:abstractNumId w:val="13"/>
   </w:num>
   <w:num w:numId="15">
-    <w:abstractNumId w:val="13"/>
+    <w:abstractNumId w:val="14"/>
   </w:num>
   <w:num w:numId="16">
-    <w:abstractNumId w:val="15"/>
+    <w:abstractNumId w:val="16"/>
   </w:num>
   <w:num w:numId="17">
     <w:abstractNumId w:val="6"/>
+  </w:num>
+  <w:num w:numId="18">
+    <w:abstractNumId w:val="8"/>
   </w:num>
 </w:numbering>
 </file>
@@ -20225,7 +21621,6 @@
   <w:style w:type="character" w:default="1" w:styleId="Policepardfaut">
     <w:name w:val="Default Paragraph Font"/>
     <w:uiPriority w:val="1"/>
-    <w:semiHidden/>
     <w:unhideWhenUsed/>
   </w:style>
   <w:style w:type="table" w:default="1" w:styleId="TableauNormal">
@@ -20355,6 +21750,26 @@
       <w:iCs/>
       <w:color w:val="2F5496" w:themeColor="accent1" w:themeShade="BF"/>
     </w:rPr>
+  </w:style>
+  <w:style w:type="table" w:customStyle="1" w:styleId="Grilledutableau1">
+    <w:name w:val="Grille du tableau1"/>
+    <w:basedOn w:val="TableauNormal"/>
+    <w:next w:val="Grilledutableau"/>
+    <w:uiPriority w:val="39"/>
+    <w:rsid w:val="005C7099"/>
+    <w:pPr>
+      <w:spacing w:after="0" w:line="240" w:lineRule="auto"/>
+    </w:pPr>
+    <w:tblPr>
+      <w:tblBorders>
+        <w:top w:val="single" w:sz="4" w:space="0" w:color="auto"/>
+        <w:left w:val="single" w:sz="4" w:space="0" w:color="auto"/>
+        <w:bottom w:val="single" w:sz="4" w:space="0" w:color="auto"/>
+        <w:right w:val="single" w:sz="4" w:space="0" w:color="auto"/>
+        <w:insideH w:val="single" w:sz="4" w:space="0" w:color="auto"/>
+        <w:insideV w:val="single" w:sz="4" w:space="0" w:color="auto"/>
+      </w:tblBorders>
+    </w:tblPr>
   </w:style>
 </w:styles>
 </file>

</xml_diff>